<commit_message>
final v3 (ishalla akharishe)
</commit_message>
<xml_diff>
--- a/نحوه مدل سازی.docx
+++ b/نحوه مدل سازی.docx
@@ -5,19 +5,83 @@
     <w:p>
       <w:pPr>
         <w:bidi/>
-        <w:rPr>
-          <w:b/>
-          <w:bCs/>
-        </w:rPr>
-      </w:pPr>
-      <w:r>
-        <w:rPr>
-          <w:b/>
-          <w:bCs/>
-          <w:rtl/>
-        </w:rPr>
-        <w:t>نحوه مدل سازی</w:t>
-      </w:r>
+        <w:jc w:val="center"/>
+        <w:rPr>
+          <w:b/>
+          <w:bCs/>
+          <w:rtl/>
+          <w:lang w:bidi="fa-IR"/>
+        </w:rPr>
+      </w:pPr>
+      <w:r>
+        <w:rPr>
+          <w:rFonts w:hint="cs"/>
+          <w:b/>
+          <w:bCs/>
+          <w:rtl/>
+          <w:lang w:bidi="fa-IR"/>
+        </w:rPr>
+        <w:t>امیررضا نیّری 9812762474</w:t>
+      </w:r>
+    </w:p>
+    <w:p>
+      <w:pPr>
+        <w:bidi/>
+        <w:jc w:val="center"/>
+        <w:rPr>
+          <w:rFonts w:hint="cs"/>
+          <w:b/>
+          <w:bCs/>
+          <w:rtl/>
+          <w:lang w:bidi="fa-IR"/>
+        </w:rPr>
+      </w:pPr>
+      <w:r>
+        <w:rPr>
+          <w:rFonts w:hint="cs"/>
+          <w:b/>
+          <w:bCs/>
+          <w:rtl/>
+          <w:lang w:bidi="fa-IR"/>
+        </w:rPr>
+        <w:t>صالح ابراهیمیان 9822762288</w:t>
+      </w:r>
+    </w:p>
+    <w:p>
+      <w:pPr>
+        <w:bidi/>
+        <w:rPr>
+          <w:b/>
+          <w:bCs/>
+        </w:rPr>
+      </w:pPr>
+    </w:p>
+    <w:p>
+      <w:pPr>
+        <w:bidi/>
+        <w:rPr>
+          <w:b/>
+          <w:bCs/>
+        </w:rPr>
+      </w:pPr>
+      <w:r>
+        <w:rPr>
+          <w:b/>
+          <w:bCs/>
+          <w:rtl/>
+        </w:rPr>
+        <w:t xml:space="preserve">نحوه مدل </w:t>
+      </w:r>
+      <w:proofErr w:type="spellStart"/>
+      <w:r>
+        <w:rPr>
+          <w:b/>
+          <w:bCs/>
+          <w:rtl/>
+        </w:rPr>
+        <w:t>سازی</w:t>
+      </w:r>
+      <w:proofErr w:type="spellEnd"/>
       <w:r>
         <w:rPr>
           <w:b/>
@@ -97,16 +161,23 @@
       <w:pPr>
         <w:bidi/>
         <w:rPr>
-          <w:rtl/>
-          <w:lang w:bidi="fa-IR"/>
-        </w:rPr>
-      </w:pPr>
-      <w:r>
-        <w:rPr>
-          <w:rtl/>
-        </w:rPr>
-        <w:t>در کلا</w:t>
-      </w:r>
+          <w:lang w:bidi="fa-IR"/>
+        </w:rPr>
+      </w:pPr>
+      <w:r>
+        <w:rPr>
+          <w:rtl/>
+        </w:rPr>
+        <w:t xml:space="preserve">در </w:t>
+      </w:r>
+      <w:proofErr w:type="spellStart"/>
+      <w:r>
+        <w:rPr>
+          <w:rtl/>
+        </w:rPr>
+        <w:t>کلا</w:t>
+      </w:r>
+      <w:proofErr w:type="spellEnd"/>
       <w:r>
         <w:rPr>
           <w:rFonts w:hint="cs"/>
@@ -185,7 +256,37 @@
           <w:rtl/>
           <w:lang w:bidi="fa-IR"/>
         </w:rPr>
-        <w:t xml:space="preserve"> دامنه ی متغیر </w:t>
+        <w:t xml:space="preserve"> دامنه ی متغیر</w:t>
+      </w:r>
+      <w:r>
+        <w:rPr>
+          <w:rFonts w:hint="cs"/>
+          <w:rtl/>
+          <w:lang w:bidi="fa-IR"/>
+        </w:rPr>
+        <w:t xml:space="preserve"> تاثیر </w:t>
+      </w:r>
+      <w:r>
+        <w:rPr>
+          <w:lang w:bidi="fa-IR"/>
+        </w:rPr>
+        <w:t>AC3</w:t>
+      </w:r>
+      <w:r>
+        <w:rPr>
+          <w:rFonts w:hint="cs"/>
+          <w:rtl/>
+          <w:lang w:bidi="fa-IR"/>
+        </w:rPr>
+        <w:t xml:space="preserve"> در زمان همواره باعث افزایش می گردد</w:t>
+      </w:r>
+      <w:r>
+        <w:rPr>
+          <w:rFonts w:hint="cs"/>
+          <w:rtl/>
+          <w:lang w:bidi="fa-IR"/>
+        </w:rPr>
+        <w:t xml:space="preserve"> </w:t>
       </w:r>
       <w:r>
         <w:rPr>
@@ -209,6 +310,7 @@
       <w:pPr>
         <w:bidi/>
         <w:rPr>
+          <w:rFonts w:hint="cs"/>
           <w:b/>
           <w:bCs/>
           <w:rtl/>
@@ -225,6 +327,34 @@
         </w:rPr>
         <w:t>نحوه انتخاب متغیر :</w:t>
       </w:r>
+      <w:r>
+        <w:rPr>
+          <w:rFonts w:hint="cs"/>
+          <w:b/>
+          <w:bCs/>
+          <w:rtl/>
+          <w:lang w:bidi="fa-IR"/>
+        </w:rPr>
+        <w:t xml:space="preserve"> (</w:t>
+      </w:r>
+      <w:r>
+        <w:rPr>
+          <w:b/>
+          <w:bCs/>
+          <w:lang w:bidi="fa-IR"/>
+        </w:rPr>
+        <w:t>MRV</w:t>
+      </w:r>
+      <w:r>
+        <w:rPr>
+          <w:rFonts w:hint="cs"/>
+          <w:b/>
+          <w:bCs/>
+          <w:rtl/>
+          <w:lang w:bidi="fa-IR"/>
+        </w:rPr>
+        <w:t>)</w:t>
+      </w:r>
     </w:p>
     <w:p>
       <w:pPr>
@@ -248,25 +378,33 @@
           <w:rtl/>
           <w:lang w:bidi="fa-IR"/>
         </w:rPr>
-        <w:t xml:space="preserve">و به عبارتی کمترین دامنه را داشته باشد </w:t>
-      </w:r>
-    </w:p>
-    <w:p>
-      <w:pPr>
-        <w:bidi/>
-        <w:rPr>
-          <w:rtl/>
-          <w:lang w:bidi="fa-IR"/>
-        </w:rPr>
-      </w:pPr>
-    </w:p>
-    <w:p>
-      <w:pPr>
-        <w:bidi/>
-        <w:rPr>
-          <w:b/>
-          <w:bCs/>
-          <w:rtl/>
+        <w:t>و به عبارتی کمترین دامنه را داشته باشد</w:t>
+      </w:r>
+      <w:r>
+        <w:rPr>
+          <w:rFonts w:hint="cs"/>
+          <w:rtl/>
+          <w:lang w:bidi="fa-IR"/>
+        </w:rPr>
+        <w:t>.</w:t>
+      </w:r>
+    </w:p>
+    <w:p>
+      <w:pPr>
+        <w:bidi/>
+        <w:rPr>
+          <w:rtl/>
+          <w:lang w:bidi="fa-IR"/>
+        </w:rPr>
+      </w:pPr>
+    </w:p>
+    <w:p>
+      <w:pPr>
+        <w:bidi/>
+        <w:rPr>
+          <w:rFonts w:hint="cs"/>
+          <w:b/>
+          <w:bCs/>
           <w:lang w:bidi="fa-IR"/>
         </w:rPr>
       </w:pPr>
@@ -280,6 +418,34 @@
         </w:rPr>
         <w:t>نحوه انتخاب مقدار برای متغیر :</w:t>
       </w:r>
+      <w:r>
+        <w:rPr>
+          <w:rFonts w:hint="cs"/>
+          <w:b/>
+          <w:bCs/>
+          <w:rtl/>
+          <w:lang w:bidi="fa-IR"/>
+        </w:rPr>
+        <w:t xml:space="preserve"> (</w:t>
+      </w:r>
+      <w:r>
+        <w:rPr>
+          <w:b/>
+          <w:bCs/>
+          <w:lang w:bidi="fa-IR"/>
+        </w:rPr>
+        <w:t>LCV</w:t>
+      </w:r>
+      <w:r>
+        <w:rPr>
+          <w:rFonts w:hint="cs"/>
+          <w:b/>
+          <w:bCs/>
+          <w:rtl/>
+          <w:lang w:bidi="fa-IR"/>
+        </w:rPr>
+        <w:t>)</w:t>
+      </w:r>
     </w:p>
     <w:p>
       <w:pPr>
@@ -297,11 +463,70 @@
         </w:rPr>
         <w:t>متغیری که انتخاب شد باید به صورتی مقدار دهی شود که از بین مقادیر دامنه اش ، مقداری انتخاب شود که کمترین تاثیر را در همسایه هایش بگذارد و به عبارتی دامنه همسایه هایش را خیلی کم تحت تاثیر قرار دهد</w:t>
       </w:r>
-    </w:p>
-    <w:p>
-      <w:pPr>
-        <w:bidi/>
-      </w:pPr>
+      <w:r>
+        <w:rPr>
+          <w:rFonts w:hint="cs"/>
+          <w:rtl/>
+          <w:lang w:bidi="fa-IR"/>
+        </w:rPr>
+        <w:t>.</w:t>
+      </w:r>
+    </w:p>
+    <w:p>
+      <w:pPr>
+        <w:bidi/>
+        <w:rPr>
+          <w:lang w:bidi="fa-IR"/>
+        </w:rPr>
+      </w:pPr>
+      <w:r>
+        <w:rPr>
+          <w:rFonts w:hint="cs"/>
+          <w:rtl/>
+          <w:lang w:bidi="fa-IR"/>
+        </w:rPr>
+        <w:t xml:space="preserve">همچنین این نکته که همواره نگذاشتن آهنربا در یک مکان محدودیت کمتری برای اطرافیان ایجاد می کند این مورد بررسی نمی شود </w:t>
+      </w:r>
+      <w:r>
+        <w:rPr>
+          <w:rFonts w:hint="cs"/>
+          <w:rtl/>
+          <w:lang w:bidi="fa-IR"/>
+        </w:rPr>
+        <w:t xml:space="preserve">زیرا این حالت در واقعیت مشکلات زیادی خواهد ساخت </w:t>
+      </w:r>
+      <w:r>
+        <w:rPr>
+          <w:rFonts w:hint="cs"/>
+          <w:rtl/>
+          <w:lang w:bidi="fa-IR"/>
+        </w:rPr>
+        <w:t>و درنهایت</w:t>
+      </w:r>
+      <w:r>
+        <w:rPr>
+          <w:rFonts w:hint="cs"/>
+          <w:rtl/>
+          <w:lang w:bidi="fa-IR"/>
+        </w:rPr>
+        <w:t xml:space="preserve"> </w:t>
+      </w:r>
+      <w:r>
+        <w:rPr>
+          <w:rFonts w:hint="cs"/>
+          <w:rtl/>
+          <w:lang w:bidi="fa-IR"/>
+        </w:rPr>
+        <w:t xml:space="preserve">پس </w:t>
+      </w:r>
+      <w:r>
+        <w:rPr>
+          <w:rFonts w:hint="cs"/>
+          <w:rtl/>
+          <w:lang w:bidi="fa-IR"/>
+        </w:rPr>
+        <w:t>از بررسی دو حالت دیگر این حالت مورد بررسی قرار می گیرد.</w:t>
+      </w:r>
     </w:p>
     <w:p>
       <w:pPr>
@@ -346,17 +571,225 @@
       <w:pPr>
         <w:bidi/>
         <w:rPr>
-          <w:rFonts w:hint="cs"/>
-          <w:lang w:bidi="fa-IR"/>
-        </w:rPr>
-      </w:pPr>
-      <w:r>
-        <w:rPr>
-          <w:rFonts w:hint="cs"/>
-          <w:rtl/>
-          <w:lang w:bidi="fa-IR"/>
-        </w:rPr>
-        <w:t xml:space="preserve">با توجه به نحوه پیاده سازی برنامه با گذاشتن </w:t>
+          <w:rtl/>
+          <w:lang w:bidi="fa-IR"/>
+        </w:rPr>
+      </w:pPr>
+      <w:r>
+        <w:rPr>
+          <w:rFonts w:hint="cs"/>
+          <w:rtl/>
+          <w:lang w:bidi="fa-IR"/>
+        </w:rPr>
+        <w:t>موارد زیر براساس تست ها بدست آمد</w:t>
+      </w:r>
+    </w:p>
+    <w:p>
+      <w:pPr>
+        <w:tabs>
+          <w:tab w:val="left" w:pos="1790"/>
+        </w:tabs>
+        <w:rPr>
+          <w:lang w:bidi="fa-IR"/>
+        </w:rPr>
+      </w:pPr>
+      <w:r>
+        <w:rPr>
+          <w:lang w:bidi="fa-IR"/>
+        </w:rPr>
+        <w:t xml:space="preserve">Test 1 without AC3 -&gt; </w:t>
+      </w:r>
+      <w:r>
+        <w:rPr>
+          <w:lang w:bidi="fa-IR"/>
+        </w:rPr>
+        <w:t>Elapsed Time 0.12 s with 59 moves</w:t>
+      </w:r>
+    </w:p>
+    <w:p>
+      <w:pPr>
+        <w:tabs>
+          <w:tab w:val="left" w:pos="1790"/>
+        </w:tabs>
+        <w:rPr>
+          <w:lang w:bidi="fa-IR"/>
+        </w:rPr>
+      </w:pPr>
+      <w:r>
+        <w:rPr>
+          <w:lang w:bidi="fa-IR"/>
+        </w:rPr>
+        <w:t xml:space="preserve">Test 1 with AC3 -&gt; </w:t>
+      </w:r>
+      <w:r>
+        <w:rPr>
+          <w:lang w:bidi="fa-IR"/>
+        </w:rPr>
+        <w:t>Elapsed Time 0.13 s with 58 moves</w:t>
+      </w:r>
+    </w:p>
+    <w:p>
+      <w:pPr>
+        <w:tabs>
+          <w:tab w:val="left" w:pos="1790"/>
+        </w:tabs>
+        <w:rPr>
+          <w:lang w:bidi="fa-IR"/>
+        </w:rPr>
+      </w:pPr>
+      <w:r>
+        <w:rPr>
+          <w:lang w:bidi="fa-IR"/>
+        </w:rPr>
+        <w:t xml:space="preserve">Test </w:t>
+      </w:r>
+      <w:r>
+        <w:rPr>
+          <w:lang w:bidi="fa-IR"/>
+        </w:rPr>
+        <w:t>2</w:t>
+      </w:r>
+      <w:r>
+        <w:rPr>
+          <w:lang w:bidi="fa-IR"/>
+        </w:rPr>
+        <w:t xml:space="preserve"> without AC3 -&gt;</w:t>
+      </w:r>
+      <w:r>
+        <w:rPr>
+          <w:lang w:bidi="fa-IR"/>
+        </w:rPr>
+        <w:t xml:space="preserve"> </w:t>
+      </w:r>
+      <w:r>
+        <w:rPr>
+          <w:lang w:bidi="fa-IR"/>
+        </w:rPr>
+        <w:t>Elapsed Time 0.32 s with 77 moves</w:t>
+      </w:r>
+    </w:p>
+    <w:p>
+      <w:pPr>
+        <w:tabs>
+          <w:tab w:val="left" w:pos="1790"/>
+        </w:tabs>
+        <w:rPr>
+          <w:lang w:bidi="fa-IR"/>
+        </w:rPr>
+      </w:pPr>
+      <w:r>
+        <w:rPr>
+          <w:lang w:bidi="fa-IR"/>
+        </w:rPr>
+        <w:t xml:space="preserve">Test </w:t>
+      </w:r>
+      <w:r>
+        <w:rPr>
+          <w:lang w:bidi="fa-IR"/>
+        </w:rPr>
+        <w:t>2</w:t>
+      </w:r>
+      <w:r>
+        <w:rPr>
+          <w:lang w:bidi="fa-IR"/>
+        </w:rPr>
+        <w:t xml:space="preserve"> with AC3 -&gt; </w:t>
+      </w:r>
+      <w:r>
+        <w:rPr>
+          <w:lang w:bidi="fa-IR"/>
+        </w:rPr>
+        <w:t>Elapsed Time 1.17 s with 227 moves</w:t>
+      </w:r>
+    </w:p>
+    <w:p>
+      <w:pPr>
+        <w:tabs>
+          <w:tab w:val="left" w:pos="1790"/>
+        </w:tabs>
+        <w:rPr>
+          <w:lang w:bidi="fa-IR"/>
+        </w:rPr>
+      </w:pPr>
+      <w:r>
+        <w:rPr>
+          <w:lang w:bidi="fa-IR"/>
+        </w:rPr>
+        <w:t xml:space="preserve">Test </w:t>
+      </w:r>
+      <w:r>
+        <w:rPr>
+          <w:lang w:bidi="fa-IR"/>
+        </w:rPr>
+        <w:t>3</w:t>
+      </w:r>
+      <w:r>
+        <w:rPr>
+          <w:lang w:bidi="fa-IR"/>
+        </w:rPr>
+        <w:t xml:space="preserve"> without AC3 -&gt; </w:t>
+      </w:r>
+      <w:r>
+        <w:rPr>
+          <w:lang w:bidi="fa-IR"/>
+        </w:rPr>
+        <w:t>Elapsed Time 0.25 s with 52 moves</w:t>
+      </w:r>
+    </w:p>
+    <w:p>
+      <w:pPr>
+        <w:tabs>
+          <w:tab w:val="left" w:pos="1790"/>
+        </w:tabs>
+        <w:rPr>
+          <w:rtl/>
+          <w:lang w:bidi="fa-IR"/>
+        </w:rPr>
+      </w:pPr>
+      <w:r>
+        <w:rPr>
+          <w:lang w:bidi="fa-IR"/>
+        </w:rPr>
+        <w:t xml:space="preserve">Test </w:t>
+      </w:r>
+      <w:r>
+        <w:rPr>
+          <w:lang w:bidi="fa-IR"/>
+        </w:rPr>
+        <w:t>3</w:t>
+      </w:r>
+      <w:r>
+        <w:rPr>
+          <w:lang w:bidi="fa-IR"/>
+        </w:rPr>
+        <w:t xml:space="preserve"> with AC3 -&gt; </w:t>
+      </w:r>
+      <w:r>
+        <w:rPr>
+          <w:lang w:bidi="fa-IR"/>
+        </w:rPr>
+        <w:t>Elapsed Time 0.27 s with 52 moves</w:t>
+      </w:r>
+    </w:p>
+    <w:p>
+      <w:pPr>
+        <w:tabs>
+          <w:tab w:val="left" w:pos="1790"/>
+        </w:tabs>
+        <w:bidi/>
+        <w:rPr>
+          <w:rFonts w:hint="cs"/>
+          <w:rtl/>
+          <w:lang w:bidi="fa-IR"/>
+        </w:rPr>
+      </w:pPr>
+      <w:r>
+        <w:rPr>
+          <w:rFonts w:hint="cs"/>
+          <w:rtl/>
+          <w:lang w:bidi="fa-IR"/>
+        </w:rPr>
+        <w:t xml:space="preserve">با توجه به تست های بالا </w:t>
       </w:r>
       <w:r>
         <w:rPr>
@@ -370,16 +803,26 @@
           <w:rtl/>
           <w:lang w:bidi="fa-IR"/>
         </w:rPr>
-        <w:t xml:space="preserve"> تغییری در تعداد حرکت های انجام شده </w:t>
-      </w:r>
-      <w:r>
-        <w:rPr>
-          <w:rFonts w:hint="cs"/>
-          <w:rtl/>
-          <w:lang w:bidi="fa-IR"/>
-        </w:rPr>
-        <w:t xml:space="preserve">نخواهیم داشت </w:t>
-      </w:r>
+        <w:t xml:space="preserve"> همواره باعث افزایش زمان می گردد اما در تعداد حرکات وابسته به نوع </w:t>
+      </w:r>
+      <w:r>
+        <w:rPr>
+          <w:rFonts w:hint="cs"/>
+          <w:rtl/>
+          <w:lang w:bidi="fa-IR"/>
+        </w:rPr>
+        <w:t>مسئله باعث کم یا زیاد شدن آن می شود.</w:t>
+      </w:r>
+    </w:p>
+    <w:p>
+      <w:pPr>
+        <w:tabs>
+          <w:tab w:val="left" w:pos="1790"/>
+        </w:tabs>
+        <w:rPr>
+          <w:lang w:bidi="fa-IR"/>
+        </w:rPr>
+      </w:pPr>
     </w:p>
     <w:sectPr>
       <w:pgSz w:w="11906" w:h="16838" w:code="9"/>

</xml_diff>